<commit_message>
Update 10/30/2023 8:45PM EST
Update as of 8:45PM EST on 10/30/2023.
</commit_message>
<xml_diff>
--- a/&ANATOMY/&HEART WAR CRIME PREVENTION/20231030 - Global United Defense, Inc. - Heart War Crime Prevention Security Systems - v1.0.1.6.docx
+++ b/&ANATOMY/&HEART WAR CRIME PREVENTION/20231030 - Global United Defense, Inc. - Heart War Crime Prevention Security Systems - v1.0.1.6.docx
@@ -224,7 +224,7 @@
           <w:sz w:val="28"/>
           <w:szCs w:val="28"/>
         </w:rPr>
-        <w:t>10/30/2023 7:05:14 PM</w:t>
+        <w:t>10/30/2023 7:54:15 PM</w:t>
       </w:r>
     </w:p>
     <w:p>
@@ -929,23 +929,7 @@
           <w:bCs/>
           <w:color w:val="FF0000"/>
         </w:rPr>
-        <w:t>CO</w:t>
-      </w:r>
-      <w:r>
-        <w:rPr>
-          <w:b/>
-          <w:bCs/>
-          <w:color w:val="FF0000"/>
-        </w:rPr>
-        <w:t>VID-19</w:t>
-      </w:r>
-      <w:r>
-        <w:rPr>
-          <w:b/>
-          <w:bCs/>
-          <w:color w:val="FF0000"/>
-        </w:rPr>
-        <w:t xml:space="preserve"> </w:t>
+        <w:t xml:space="preserve">COVID-19 </w:t>
       </w:r>
       <w:proofErr w:type="gramStart"/>
       <w:r>
@@ -1186,15 +1170,7 @@
           <w:bCs/>
           <w:color w:val="FF0000"/>
         </w:rPr>
-        <w:t>AN</w:t>
-      </w:r>
-      <w:r>
-        <w:rPr>
-          <w:b/>
-          <w:bCs/>
-          <w:color w:val="FF0000"/>
-        </w:rPr>
-        <w:t>GINA</w:t>
+        <w:t>ANGINA</w:t>
       </w:r>
       <w:r>
         <w:rPr>
@@ -1498,6 +1474,64 @@
           <w:bCs/>
           <w:color w:val="FF0000"/>
         </w:rPr>
+        <w:t>BLASTER</w:t>
+      </w:r>
+      <w:r>
+        <w:rPr>
+          <w:b/>
+          <w:bCs/>
+        </w:rPr>
+        <w:t>;</w:t>
+      </w:r>
+      <w:proofErr w:type="gramEnd"/>
+    </w:p>
+    <w:p>
+      <w:pPr>
+        <w:ind w:left="360"/>
+        <w:jc w:val="both"/>
+        <w:rPr>
+          <w:b/>
+          <w:bCs/>
+        </w:rPr>
+      </w:pPr>
+      <w:r>
+        <w:tab/>
+      </w:r>
+      <w:r>
+        <w:rPr>
+          <w:u w:val="single"/>
+        </w:rPr>
+        <w:t>PREVENTION SECURITY SYSTEM</w:t>
+      </w:r>
+      <w:r>
+        <w:t>:</w:t>
+      </w:r>
+      <w:r>
+        <w:t xml:space="preserve"> </w:t>
+      </w:r>
+      <w:r>
+        <w:rPr>
+          <w:b/>
+          <w:bCs/>
+          <w:color w:val="FF0000"/>
+        </w:rPr>
+        <w:t xml:space="preserve">ANY </w:t>
+      </w:r>
+      <w:r>
+        <w:rPr>
+          <w:b/>
+          <w:bCs/>
+          <w:color w:val="FF0000"/>
+        </w:rPr>
+        <w:t xml:space="preserve">HEART </w:t>
+      </w:r>
+      <w:proofErr w:type="gramStart"/>
+      <w:r>
+        <w:rPr>
+          <w:b/>
+          <w:bCs/>
+          <w:color w:val="FF0000"/>
+        </w:rPr>
         <w:t>BUILDUP</w:t>
       </w:r>
       <w:r>
@@ -1615,64 +1649,6 @@
           <w:color w:val="FF0000"/>
         </w:rPr>
         <w:t>BURST</w:t>
-      </w:r>
-      <w:r>
-        <w:rPr>
-          <w:b/>
-          <w:bCs/>
-        </w:rPr>
-        <w:t>;</w:t>
-      </w:r>
-      <w:proofErr w:type="gramEnd"/>
-    </w:p>
-    <w:p>
-      <w:pPr>
-        <w:ind w:left="360"/>
-        <w:jc w:val="both"/>
-        <w:rPr>
-          <w:b/>
-          <w:bCs/>
-        </w:rPr>
-      </w:pPr>
-      <w:r>
-        <w:tab/>
-      </w:r>
-      <w:r>
-        <w:rPr>
-          <w:u w:val="single"/>
-        </w:rPr>
-        <w:t>PREVENTION SECURITY SYSTEM</w:t>
-      </w:r>
-      <w:r>
-        <w:t>:</w:t>
-      </w:r>
-      <w:r>
-        <w:t xml:space="preserve"> </w:t>
-      </w:r>
-      <w:r>
-        <w:rPr>
-          <w:b/>
-          <w:bCs/>
-          <w:color w:val="FF0000"/>
-        </w:rPr>
-        <w:t xml:space="preserve">ANY </w:t>
-      </w:r>
-      <w:r>
-        <w:rPr>
-          <w:b/>
-          <w:bCs/>
-          <w:color w:val="FF0000"/>
-        </w:rPr>
-        <w:t xml:space="preserve">HEART COLD </w:t>
-      </w:r>
-      <w:proofErr w:type="gramStart"/>
-      <w:r>
-        <w:rPr>
-          <w:b/>
-          <w:bCs/>
-          <w:color w:val="FF0000"/>
-        </w:rPr>
-        <w:t>FUSION</w:t>
       </w:r>
       <w:r>
         <w:rPr>
@@ -1722,6 +1698,64 @@
           <w:bCs/>
           <w:color w:val="FF0000"/>
         </w:rPr>
+        <w:t xml:space="preserve">HEART COLD </w:t>
+      </w:r>
+      <w:proofErr w:type="gramStart"/>
+      <w:r>
+        <w:rPr>
+          <w:b/>
+          <w:bCs/>
+          <w:color w:val="FF0000"/>
+        </w:rPr>
+        <w:t>FUSION</w:t>
+      </w:r>
+      <w:r>
+        <w:rPr>
+          <w:b/>
+          <w:bCs/>
+        </w:rPr>
+        <w:t>;</w:t>
+      </w:r>
+      <w:proofErr w:type="gramEnd"/>
+    </w:p>
+    <w:p>
+      <w:pPr>
+        <w:ind w:left="360"/>
+        <w:jc w:val="both"/>
+        <w:rPr>
+          <w:b/>
+          <w:bCs/>
+        </w:rPr>
+      </w:pPr>
+      <w:r>
+        <w:tab/>
+      </w:r>
+      <w:r>
+        <w:rPr>
+          <w:u w:val="single"/>
+        </w:rPr>
+        <w:t>PREVENTION SECURITY SYSTEM</w:t>
+      </w:r>
+      <w:r>
+        <w:t>:</w:t>
+      </w:r>
+      <w:r>
+        <w:t xml:space="preserve"> </w:t>
+      </w:r>
+      <w:r>
+        <w:rPr>
+          <w:b/>
+          <w:bCs/>
+          <w:color w:val="FF0000"/>
+        </w:rPr>
+        <w:t xml:space="preserve">ANY </w:t>
+      </w:r>
+      <w:r>
+        <w:rPr>
+          <w:b/>
+          <w:bCs/>
+          <w:color w:val="FF0000"/>
+        </w:rPr>
         <w:t>HEART CRAMP</w:t>
       </w:r>
       <w:r>
@@ -2063,15 +2097,7 @@
           <w:bCs/>
           <w:color w:val="FF0000"/>
         </w:rPr>
-        <w:t>F</w:t>
-      </w:r>
-      <w:r>
-        <w:rPr>
-          <w:b/>
-          <w:bCs/>
-          <w:color w:val="FF0000"/>
-        </w:rPr>
-        <w:t>AILURE</w:t>
+        <w:t>FAILURE</w:t>
       </w:r>
       <w:r>
         <w:rPr>
@@ -2410,6 +2436,188 @@
           <w:bCs/>
           <w:color w:val="FF0000"/>
         </w:rPr>
+        <w:t xml:space="preserve">HEART LASER </w:t>
+      </w:r>
+      <w:proofErr w:type="gramStart"/>
+      <w:r>
+        <w:rPr>
+          <w:b/>
+          <w:bCs/>
+          <w:color w:val="FF0000"/>
+        </w:rPr>
+        <w:t>BLASTER</w:t>
+      </w:r>
+      <w:r>
+        <w:rPr>
+          <w:b/>
+          <w:bCs/>
+        </w:rPr>
+        <w:t>;</w:t>
+      </w:r>
+      <w:proofErr w:type="gramEnd"/>
+    </w:p>
+    <w:p>
+      <w:pPr>
+        <w:ind w:left="360"/>
+        <w:jc w:val="both"/>
+        <w:rPr>
+          <w:b/>
+          <w:bCs/>
+        </w:rPr>
+      </w:pPr>
+      <w:r>
+        <w:tab/>
+      </w:r>
+      <w:r>
+        <w:rPr>
+          <w:u w:val="single"/>
+        </w:rPr>
+        <w:t>PREVENTION SECURITY SYSTEM</w:t>
+      </w:r>
+      <w:r>
+        <w:t>:</w:t>
+      </w:r>
+      <w:r>
+        <w:t xml:space="preserve"> </w:t>
+      </w:r>
+      <w:r>
+        <w:rPr>
+          <w:b/>
+          <w:bCs/>
+          <w:color w:val="FF0000"/>
+        </w:rPr>
+        <w:t xml:space="preserve">ANY </w:t>
+      </w:r>
+      <w:r>
+        <w:rPr>
+          <w:b/>
+          <w:bCs/>
+          <w:color w:val="FF0000"/>
+        </w:rPr>
+        <w:t>HEART L</w:t>
+      </w:r>
+      <w:r>
+        <w:rPr>
+          <w:b/>
+          <w:bCs/>
+          <w:color w:val="FF0000"/>
+        </w:rPr>
+        <w:t xml:space="preserve">ASER </w:t>
+      </w:r>
+      <w:proofErr w:type="gramStart"/>
+      <w:r>
+        <w:rPr>
+          <w:b/>
+          <w:bCs/>
+          <w:color w:val="FF0000"/>
+        </w:rPr>
+        <w:t>GUN</w:t>
+      </w:r>
+      <w:r>
+        <w:rPr>
+          <w:b/>
+          <w:bCs/>
+        </w:rPr>
+        <w:t>;</w:t>
+      </w:r>
+      <w:proofErr w:type="gramEnd"/>
+    </w:p>
+    <w:p>
+      <w:pPr>
+        <w:ind w:left="360"/>
+        <w:jc w:val="both"/>
+        <w:rPr>
+          <w:b/>
+          <w:bCs/>
+        </w:rPr>
+      </w:pPr>
+      <w:r>
+        <w:tab/>
+      </w:r>
+      <w:r>
+        <w:rPr>
+          <w:u w:val="single"/>
+        </w:rPr>
+        <w:t>PREVENTION SECURITY SYSTEM</w:t>
+      </w:r>
+      <w:r>
+        <w:t>:</w:t>
+      </w:r>
+      <w:r>
+        <w:t xml:space="preserve"> </w:t>
+      </w:r>
+      <w:r>
+        <w:rPr>
+          <w:b/>
+          <w:bCs/>
+          <w:color w:val="FF0000"/>
+        </w:rPr>
+        <w:t xml:space="preserve">ANY </w:t>
+      </w:r>
+      <w:r>
+        <w:rPr>
+          <w:b/>
+          <w:bCs/>
+          <w:color w:val="FF0000"/>
+        </w:rPr>
+        <w:t xml:space="preserve">HEART LASER </w:t>
+      </w:r>
+      <w:proofErr w:type="gramStart"/>
+      <w:r>
+        <w:rPr>
+          <w:b/>
+          <w:bCs/>
+          <w:color w:val="FF0000"/>
+        </w:rPr>
+        <w:t>WEAPON</w:t>
+      </w:r>
+      <w:r>
+        <w:rPr>
+          <w:b/>
+          <w:bCs/>
+        </w:rPr>
+        <w:t>;</w:t>
+      </w:r>
+      <w:proofErr w:type="gramEnd"/>
+    </w:p>
+    <w:p>
+      <w:pPr>
+        <w:ind w:left="360"/>
+        <w:jc w:val="both"/>
+        <w:rPr>
+          <w:b/>
+          <w:bCs/>
+        </w:rPr>
+      </w:pPr>
+      <w:r>
+        <w:tab/>
+      </w:r>
+      <w:r>
+        <w:rPr>
+          <w:u w:val="single"/>
+        </w:rPr>
+        <w:t>PREVENTION SECURITY SYSTEM</w:t>
+      </w:r>
+      <w:r>
+        <w:t>:</w:t>
+      </w:r>
+      <w:r>
+        <w:t xml:space="preserve"> </w:t>
+      </w:r>
+      <w:r>
+        <w:rPr>
+          <w:b/>
+          <w:bCs/>
+          <w:color w:val="FF0000"/>
+        </w:rPr>
+        <w:t xml:space="preserve">ANY </w:t>
+      </w:r>
+      <w:r>
+        <w:rPr>
+          <w:b/>
+          <w:bCs/>
+          <w:color w:val="FF0000"/>
+        </w:rPr>
         <w:t xml:space="preserve">HEART LIGHT WAVE </w:t>
       </w:r>
       <w:proofErr w:type="gramStart"/>
@@ -2784,238 +2992,6 @@
           <w:color w:val="FF0000"/>
         </w:rPr>
         <w:t>PAIN</w:t>
-      </w:r>
-      <w:r>
-        <w:rPr>
-          <w:b/>
-          <w:bCs/>
-        </w:rPr>
-        <w:t>;</w:t>
-      </w:r>
-      <w:proofErr w:type="gramEnd"/>
-    </w:p>
-    <w:p>
-      <w:pPr>
-        <w:ind w:left="360"/>
-        <w:jc w:val="both"/>
-        <w:rPr>
-          <w:b/>
-          <w:bCs/>
-        </w:rPr>
-      </w:pPr>
-      <w:r>
-        <w:tab/>
-      </w:r>
-      <w:r>
-        <w:rPr>
-          <w:u w:val="single"/>
-        </w:rPr>
-        <w:t>PREVENTION SECURITY SYSTEM</w:t>
-      </w:r>
-      <w:r>
-        <w:t>:</w:t>
-      </w:r>
-      <w:r>
-        <w:t xml:space="preserve"> </w:t>
-      </w:r>
-      <w:r>
-        <w:rPr>
-          <w:b/>
-          <w:bCs/>
-          <w:color w:val="FF0000"/>
-        </w:rPr>
-        <w:t xml:space="preserve">ANY </w:t>
-      </w:r>
-      <w:r>
-        <w:rPr>
-          <w:b/>
-          <w:bCs/>
-          <w:color w:val="FF0000"/>
-        </w:rPr>
-        <w:t xml:space="preserve">HEART MUSCLE </w:t>
-      </w:r>
-      <w:proofErr w:type="gramStart"/>
-      <w:r>
-        <w:rPr>
-          <w:b/>
-          <w:bCs/>
-          <w:color w:val="FF0000"/>
-        </w:rPr>
-        <w:t>SPASM</w:t>
-      </w:r>
-      <w:r>
-        <w:rPr>
-          <w:b/>
-          <w:bCs/>
-        </w:rPr>
-        <w:t>;</w:t>
-      </w:r>
-      <w:proofErr w:type="gramEnd"/>
-    </w:p>
-    <w:p>
-      <w:pPr>
-        <w:ind w:left="360"/>
-        <w:jc w:val="both"/>
-        <w:rPr>
-          <w:b/>
-          <w:bCs/>
-        </w:rPr>
-      </w:pPr>
-      <w:r>
-        <w:tab/>
-      </w:r>
-      <w:r>
-        <w:rPr>
-          <w:u w:val="single"/>
-        </w:rPr>
-        <w:t>PREVENTION SECURITY SYSTEM</w:t>
-      </w:r>
-      <w:r>
-        <w:t>:</w:t>
-      </w:r>
-      <w:r>
-        <w:t xml:space="preserve"> </w:t>
-      </w:r>
-      <w:r>
-        <w:rPr>
-          <w:b/>
-          <w:bCs/>
-          <w:color w:val="FF0000"/>
-        </w:rPr>
-        <w:t xml:space="preserve">ANY </w:t>
-      </w:r>
-      <w:r>
-        <w:rPr>
-          <w:b/>
-          <w:bCs/>
-          <w:color w:val="FF0000"/>
-        </w:rPr>
-        <w:t xml:space="preserve">HEART NEEDLE </w:t>
-      </w:r>
-      <w:proofErr w:type="gramStart"/>
-      <w:r>
-        <w:rPr>
-          <w:b/>
-          <w:bCs/>
-          <w:color w:val="FF0000"/>
-        </w:rPr>
-        <w:t>POINT</w:t>
-      </w:r>
-      <w:r>
-        <w:rPr>
-          <w:b/>
-          <w:bCs/>
-        </w:rPr>
-        <w:t>;</w:t>
-      </w:r>
-      <w:proofErr w:type="gramEnd"/>
-    </w:p>
-    <w:p>
-      <w:pPr>
-        <w:ind w:left="360"/>
-        <w:jc w:val="both"/>
-        <w:rPr>
-          <w:b/>
-          <w:bCs/>
-        </w:rPr>
-      </w:pPr>
-      <w:r>
-        <w:tab/>
-      </w:r>
-      <w:r>
-        <w:rPr>
-          <w:u w:val="single"/>
-        </w:rPr>
-        <w:t>PREVENTION SECURITY SYSTEM</w:t>
-      </w:r>
-      <w:r>
-        <w:t>:</w:t>
-      </w:r>
-      <w:r>
-        <w:t xml:space="preserve"> </w:t>
-      </w:r>
-      <w:r>
-        <w:rPr>
-          <w:b/>
-          <w:bCs/>
-          <w:color w:val="FF0000"/>
-        </w:rPr>
-        <w:t xml:space="preserve">ANY </w:t>
-      </w:r>
-      <w:r>
-        <w:rPr>
-          <w:b/>
-          <w:bCs/>
-          <w:color w:val="FF0000"/>
-        </w:rPr>
-        <w:t xml:space="preserve">HEART </w:t>
-      </w:r>
-      <w:proofErr w:type="gramStart"/>
-      <w:r>
-        <w:rPr>
-          <w:b/>
-          <w:bCs/>
-          <w:color w:val="FF0000"/>
-        </w:rPr>
-        <w:t>PAIN</w:t>
-      </w:r>
-      <w:r>
-        <w:rPr>
-          <w:b/>
-          <w:bCs/>
-        </w:rPr>
-        <w:t>;</w:t>
-      </w:r>
-      <w:proofErr w:type="gramEnd"/>
-    </w:p>
-    <w:p>
-      <w:pPr>
-        <w:ind w:left="360"/>
-        <w:jc w:val="both"/>
-        <w:rPr>
-          <w:b/>
-          <w:bCs/>
-        </w:rPr>
-      </w:pPr>
-      <w:r>
-        <w:tab/>
-      </w:r>
-      <w:r>
-        <w:rPr>
-          <w:u w:val="single"/>
-        </w:rPr>
-        <w:t>PREVENTION SECURITY SYSTEM</w:t>
-      </w:r>
-      <w:r>
-        <w:t>:</w:t>
-      </w:r>
-      <w:r>
-        <w:t xml:space="preserve"> </w:t>
-      </w:r>
-      <w:r>
-        <w:rPr>
-          <w:b/>
-          <w:bCs/>
-          <w:color w:val="FF0000"/>
-        </w:rPr>
-        <w:t xml:space="preserve">ANY </w:t>
-      </w:r>
-      <w:r>
-        <w:rPr>
-          <w:b/>
-          <w:bCs/>
-          <w:color w:val="FF0000"/>
-        </w:rPr>
-        <w:t xml:space="preserve">HEART PAIN MEDICATION </w:t>
-      </w:r>
-      <w:proofErr w:type="gramStart"/>
-      <w:r>
-        <w:rPr>
-          <w:b/>
-          <w:bCs/>
-          <w:color w:val="FF0000"/>
-        </w:rPr>
-        <w:t>REACTION</w:t>
       </w:r>
       <w:r>
         <w:rPr>
@@ -3065,6 +3041,122 @@
           <w:bCs/>
           <w:color w:val="FF0000"/>
         </w:rPr>
+        <w:t xml:space="preserve">HEART MUSCLE </w:t>
+      </w:r>
+      <w:proofErr w:type="gramStart"/>
+      <w:r>
+        <w:rPr>
+          <w:b/>
+          <w:bCs/>
+          <w:color w:val="FF0000"/>
+        </w:rPr>
+        <w:t>SPASM</w:t>
+      </w:r>
+      <w:r>
+        <w:rPr>
+          <w:b/>
+          <w:bCs/>
+        </w:rPr>
+        <w:t>;</w:t>
+      </w:r>
+      <w:proofErr w:type="gramEnd"/>
+    </w:p>
+    <w:p>
+      <w:pPr>
+        <w:ind w:left="360"/>
+        <w:jc w:val="both"/>
+        <w:rPr>
+          <w:b/>
+          <w:bCs/>
+        </w:rPr>
+      </w:pPr>
+      <w:r>
+        <w:tab/>
+      </w:r>
+      <w:r>
+        <w:rPr>
+          <w:u w:val="single"/>
+        </w:rPr>
+        <w:t>PREVENTION SECURITY SYSTEM</w:t>
+      </w:r>
+      <w:r>
+        <w:t>:</w:t>
+      </w:r>
+      <w:r>
+        <w:t xml:space="preserve"> </w:t>
+      </w:r>
+      <w:r>
+        <w:rPr>
+          <w:b/>
+          <w:bCs/>
+          <w:color w:val="FF0000"/>
+        </w:rPr>
+        <w:t xml:space="preserve">ANY </w:t>
+      </w:r>
+      <w:r>
+        <w:rPr>
+          <w:b/>
+          <w:bCs/>
+          <w:color w:val="FF0000"/>
+        </w:rPr>
+        <w:t xml:space="preserve">HEART NEEDLE </w:t>
+      </w:r>
+      <w:proofErr w:type="gramStart"/>
+      <w:r>
+        <w:rPr>
+          <w:b/>
+          <w:bCs/>
+          <w:color w:val="FF0000"/>
+        </w:rPr>
+        <w:t>POINT</w:t>
+      </w:r>
+      <w:r>
+        <w:rPr>
+          <w:b/>
+          <w:bCs/>
+        </w:rPr>
+        <w:t>;</w:t>
+      </w:r>
+      <w:proofErr w:type="gramEnd"/>
+    </w:p>
+    <w:p>
+      <w:pPr>
+        <w:ind w:left="360"/>
+        <w:jc w:val="both"/>
+        <w:rPr>
+          <w:b/>
+          <w:bCs/>
+        </w:rPr>
+      </w:pPr>
+      <w:r>
+        <w:tab/>
+      </w:r>
+      <w:r>
+        <w:rPr>
+          <w:u w:val="single"/>
+        </w:rPr>
+        <w:t>PREVENTION SECURITY SYSTEM</w:t>
+      </w:r>
+      <w:r>
+        <w:t>:</w:t>
+      </w:r>
+      <w:r>
+        <w:t xml:space="preserve"> </w:t>
+      </w:r>
+      <w:r>
+        <w:rPr>
+          <w:b/>
+          <w:bCs/>
+          <w:color w:val="FF0000"/>
+        </w:rPr>
+        <w:t xml:space="preserve">ANY </w:t>
+      </w:r>
+      <w:r>
+        <w:rPr>
+          <w:b/>
+          <w:bCs/>
+          <w:color w:val="FF0000"/>
+        </w:rPr>
         <w:t xml:space="preserve">HEART </w:t>
       </w:r>
       <w:proofErr w:type="gramStart"/>
@@ -3074,6 +3166,122 @@
           <w:bCs/>
           <w:color w:val="FF0000"/>
         </w:rPr>
+        <w:t>PAIN</w:t>
+      </w:r>
+      <w:r>
+        <w:rPr>
+          <w:b/>
+          <w:bCs/>
+        </w:rPr>
+        <w:t>;</w:t>
+      </w:r>
+      <w:proofErr w:type="gramEnd"/>
+    </w:p>
+    <w:p>
+      <w:pPr>
+        <w:ind w:left="360"/>
+        <w:jc w:val="both"/>
+        <w:rPr>
+          <w:b/>
+          <w:bCs/>
+        </w:rPr>
+      </w:pPr>
+      <w:r>
+        <w:tab/>
+      </w:r>
+      <w:r>
+        <w:rPr>
+          <w:u w:val="single"/>
+        </w:rPr>
+        <w:t>PREVENTION SECURITY SYSTEM</w:t>
+      </w:r>
+      <w:r>
+        <w:t>:</w:t>
+      </w:r>
+      <w:r>
+        <w:t xml:space="preserve"> </w:t>
+      </w:r>
+      <w:r>
+        <w:rPr>
+          <w:b/>
+          <w:bCs/>
+          <w:color w:val="FF0000"/>
+        </w:rPr>
+        <w:t xml:space="preserve">ANY </w:t>
+      </w:r>
+      <w:r>
+        <w:rPr>
+          <w:b/>
+          <w:bCs/>
+          <w:color w:val="FF0000"/>
+        </w:rPr>
+        <w:t xml:space="preserve">HEART PAIN MEDICATION </w:t>
+      </w:r>
+      <w:proofErr w:type="gramStart"/>
+      <w:r>
+        <w:rPr>
+          <w:b/>
+          <w:bCs/>
+          <w:color w:val="FF0000"/>
+        </w:rPr>
+        <w:t>REACTION</w:t>
+      </w:r>
+      <w:r>
+        <w:rPr>
+          <w:b/>
+          <w:bCs/>
+        </w:rPr>
+        <w:t>;</w:t>
+      </w:r>
+      <w:proofErr w:type="gramEnd"/>
+    </w:p>
+    <w:p>
+      <w:pPr>
+        <w:ind w:left="360"/>
+        <w:jc w:val="both"/>
+        <w:rPr>
+          <w:b/>
+          <w:bCs/>
+        </w:rPr>
+      </w:pPr>
+      <w:r>
+        <w:tab/>
+      </w:r>
+      <w:r>
+        <w:rPr>
+          <w:u w:val="single"/>
+        </w:rPr>
+        <w:t>PREVENTION SECURITY SYSTEM</w:t>
+      </w:r>
+      <w:r>
+        <w:t>:</w:t>
+      </w:r>
+      <w:r>
+        <w:t xml:space="preserve"> </w:t>
+      </w:r>
+      <w:r>
+        <w:rPr>
+          <w:b/>
+          <w:bCs/>
+          <w:color w:val="FF0000"/>
+        </w:rPr>
+        <w:t xml:space="preserve">ANY </w:t>
+      </w:r>
+      <w:r>
+        <w:rPr>
+          <w:b/>
+          <w:bCs/>
+          <w:color w:val="FF0000"/>
+        </w:rPr>
+        <w:t xml:space="preserve">HEART </w:t>
+      </w:r>
+      <w:proofErr w:type="gramStart"/>
+      <w:r>
+        <w:rPr>
+          <w:b/>
+          <w:bCs/>
+          <w:color w:val="FF0000"/>
+        </w:rPr>
         <w:t>PAINS</w:t>
       </w:r>
       <w:r>
@@ -4081,6 +4289,7 @@
         </w:rPr>
       </w:pPr>
       <w:r>
+        <w:lastRenderedPageBreak/>
         <w:tab/>
       </w:r>
       <w:r>
@@ -4225,15 +4434,7 @@
           <w:bCs/>
           <w:color w:val="FF0000"/>
         </w:rPr>
-        <w:t xml:space="preserve">INTERMITTENT </w:t>
-      </w:r>
-      <w:r>
-        <w:rPr>
-          <w:b/>
-          <w:bCs/>
-          <w:color w:val="FF0000"/>
-        </w:rPr>
-        <w:t xml:space="preserve">HEART </w:t>
+        <w:t xml:space="preserve">INTERMITTENT HEART </w:t>
       </w:r>
       <w:proofErr w:type="gramStart"/>
       <w:r>
@@ -4291,15 +4492,7 @@
           <w:bCs/>
           <w:color w:val="FF0000"/>
         </w:rPr>
-        <w:t xml:space="preserve">INTERMITTENT HEART </w:t>
-      </w:r>
-      <w:r>
-        <w:rPr>
-          <w:b/>
-          <w:bCs/>
-          <w:color w:val="FF0000"/>
-        </w:rPr>
-        <w:t>PAIN</w:t>
+        <w:t>INTERMITTENT HEART PAIN</w:t>
       </w:r>
       <w:r>
         <w:rPr>
@@ -4336,7 +4529,6 @@
         </w:rPr>
       </w:pPr>
       <w:r>
-        <w:lastRenderedPageBreak/>
         <w:tab/>
       </w:r>
       <w:r>

</xml_diff>